<commit_message>
Initio Simulator WS22 and tidying up of Initio materials.
</commit_message>
<xml_diff>
--- a/resources/initio/AnswersWS10-Initio.docx
+++ b/resources/initio/AnswersWS10-Initio.docx
@@ -3245,8 +3245,6 @@
           <w:rFonts w:ascii="Courier" w:eastAsia="Calibri" w:hAnsi="Courier" w:cs="Calibri"/>
         </w:rPr>
       </w:pPr>
-      <w:bookmarkStart w:id="0" w:name="_GoBack"/>
-      <w:bookmarkEnd w:id="0"/>
       <w:r>
         <w:rPr>
           <w:rFonts w:ascii="Calibri" w:eastAsia="Calibri" w:hAnsi="Calibri" w:cs="Calibri"/>
@@ -4684,12 +4682,16 @@
         </w:rPr>
         <w:t>.</w:t>
       </w:r>
-      <w:bookmarkStart w:id="1" w:name="_wf38lfmgbkds" w:colFirst="0" w:colLast="0"/>
-      <w:bookmarkEnd w:id="1"/>
+      <w:bookmarkStart w:id="0" w:name="_wf38lfmgbkds" w:colFirst="0" w:colLast="0"/>
+      <w:bookmarkEnd w:id="0"/>
     </w:p>
     <w:sectPr>
       <w:headerReference w:type="even" r:id="rId9"/>
       <w:headerReference w:type="default" r:id="rId10"/>
+      <w:footerReference w:type="even" r:id="rId11"/>
+      <w:footerReference w:type="default" r:id="rId12"/>
+      <w:headerReference w:type="first" r:id="rId13"/>
+      <w:footerReference w:type="first" r:id="rId14"/>
       <w:pgSz w:w="11900" w:h="16840"/>
       <w:pgMar w:top="1440" w:right="1800" w:bottom="1440" w:left="1800" w:header="708" w:footer="708" w:gutter="0"/>
       <w:pgNumType w:start="1"/>
@@ -4716,6 +4718,36 @@
     </w:p>
   </w:endnote>
 </w:endnotes>
+</file>
+
+<file path=word/footer1.xml><?xml version="1.0" encoding="utf-8"?>
+<w:ftr xmlns:wpc="http://schemas.microsoft.com/office/word/2010/wordprocessingCanvas" xmlns:cx="http://schemas.microsoft.com/office/drawing/2014/chartex" xmlns:cx1="http://schemas.microsoft.com/office/drawing/2015/9/8/chartex" xmlns:cx2="http://schemas.microsoft.com/office/drawing/2015/10/21/chartex" xmlns:cx3="http://schemas.microsoft.com/office/drawing/2016/5/9/chartex" xmlns:cx4="http://schemas.microsoft.com/office/drawing/2016/5/10/chartex" xmlns:cx5="http://schemas.microsoft.com/office/drawing/2016/5/11/chartex" xmlns:cx6="http://schemas.microsoft.com/office/drawing/2016/5/12/chartex" xmlns:cx7="http://schemas.microsoft.com/office/drawing/2016/5/13/chartex" xmlns:cx8="http://schemas.microsoft.com/office/drawing/2016/5/14/chartex" xmlns:mc="http://schemas.openxmlformats.org/markup-compatibility/2006" xmlns:aink="http://schemas.microsoft.com/office/drawing/2016/ink" xmlns:am3d="http://schemas.microsoft.com/office/drawing/2017/model3d" xmlns:o="urn:schemas-microsoft-com:office:office" xmlns:r="http://schemas.openxmlformats.org/officeDocument/2006/relationships" xmlns:m="http://schemas.openxmlformats.org/officeDocument/2006/math" xmlns:v="urn:schemas-microsoft-com:vml" xmlns:wp14="http://schemas.microsoft.com/office/word/2010/wordprocessingDrawing" xmlns:wp="http://schemas.openxmlformats.org/drawingml/2006/wordprocessingDrawing" xmlns:w10="urn:schemas-microsoft-com:office:word" xmlns:w="http://schemas.openxmlformats.org/wordprocessingml/2006/main" xmlns:w14="http://schemas.microsoft.com/office/word/2010/wordml" xmlns:w15="http://schemas.microsoft.com/office/word/2012/wordml" xmlns:w16cid="http://schemas.microsoft.com/office/word/2016/wordml/cid" xmlns:w16se="http://schemas.microsoft.com/office/word/2015/wordml/symex" xmlns:wpg="http://schemas.microsoft.com/office/word/2010/wordprocessingGroup" xmlns:wpi="http://schemas.microsoft.com/office/word/2010/wordprocessingInk" xmlns:wne="http://schemas.microsoft.com/office/word/2006/wordml" xmlns:wps="http://schemas.microsoft.com/office/word/2010/wordprocessingShape" mc:Ignorable="w14 w15 w16se w16cid wp14">
+  <w:p>
+    <w:pPr>
+      <w:pStyle w:val="Footer"/>
+    </w:pPr>
+  </w:p>
+</w:ftr>
+</file>
+
+<file path=word/footer2.xml><?xml version="1.0" encoding="utf-8"?>
+<w:ftr xmlns:wpc="http://schemas.microsoft.com/office/word/2010/wordprocessingCanvas" xmlns:cx="http://schemas.microsoft.com/office/drawing/2014/chartex" xmlns:cx1="http://schemas.microsoft.com/office/drawing/2015/9/8/chartex" xmlns:cx2="http://schemas.microsoft.com/office/drawing/2015/10/21/chartex" xmlns:cx3="http://schemas.microsoft.com/office/drawing/2016/5/9/chartex" xmlns:cx4="http://schemas.microsoft.com/office/drawing/2016/5/10/chartex" xmlns:cx5="http://schemas.microsoft.com/office/drawing/2016/5/11/chartex" xmlns:cx6="http://schemas.microsoft.com/office/drawing/2016/5/12/chartex" xmlns:cx7="http://schemas.microsoft.com/office/drawing/2016/5/13/chartex" xmlns:cx8="http://schemas.microsoft.com/office/drawing/2016/5/14/chartex" xmlns:mc="http://schemas.openxmlformats.org/markup-compatibility/2006" xmlns:aink="http://schemas.microsoft.com/office/drawing/2016/ink" xmlns:am3d="http://schemas.microsoft.com/office/drawing/2017/model3d" xmlns:o="urn:schemas-microsoft-com:office:office" xmlns:r="http://schemas.openxmlformats.org/officeDocument/2006/relationships" xmlns:m="http://schemas.openxmlformats.org/officeDocument/2006/math" xmlns:v="urn:schemas-microsoft-com:vml" xmlns:wp14="http://schemas.microsoft.com/office/word/2010/wordprocessingDrawing" xmlns:wp="http://schemas.openxmlformats.org/drawingml/2006/wordprocessingDrawing" xmlns:w10="urn:schemas-microsoft-com:office:word" xmlns:w="http://schemas.openxmlformats.org/wordprocessingml/2006/main" xmlns:w14="http://schemas.microsoft.com/office/word/2010/wordml" xmlns:w15="http://schemas.microsoft.com/office/word/2012/wordml" xmlns:w16cid="http://schemas.microsoft.com/office/word/2016/wordml/cid" xmlns:w16se="http://schemas.microsoft.com/office/word/2015/wordml/symex" xmlns:wpg="http://schemas.microsoft.com/office/word/2010/wordprocessingGroup" xmlns:wpi="http://schemas.microsoft.com/office/word/2010/wordprocessingInk" xmlns:wne="http://schemas.microsoft.com/office/word/2006/wordml" xmlns:wps="http://schemas.microsoft.com/office/word/2010/wordprocessingShape" mc:Ignorable="w14 w15 w16se w16cid wp14">
+  <w:p>
+    <w:pPr>
+      <w:pStyle w:val="Footer"/>
+    </w:pPr>
+  </w:p>
+</w:ftr>
+</file>
+
+<file path=word/footer3.xml><?xml version="1.0" encoding="utf-8"?>
+<w:ftr xmlns:wpc="http://schemas.microsoft.com/office/word/2010/wordprocessingCanvas" xmlns:cx="http://schemas.microsoft.com/office/drawing/2014/chartex" xmlns:cx1="http://schemas.microsoft.com/office/drawing/2015/9/8/chartex" xmlns:cx2="http://schemas.microsoft.com/office/drawing/2015/10/21/chartex" xmlns:cx3="http://schemas.microsoft.com/office/drawing/2016/5/9/chartex" xmlns:cx4="http://schemas.microsoft.com/office/drawing/2016/5/10/chartex" xmlns:cx5="http://schemas.microsoft.com/office/drawing/2016/5/11/chartex" xmlns:cx6="http://schemas.microsoft.com/office/drawing/2016/5/12/chartex" xmlns:cx7="http://schemas.microsoft.com/office/drawing/2016/5/13/chartex" xmlns:cx8="http://schemas.microsoft.com/office/drawing/2016/5/14/chartex" xmlns:mc="http://schemas.openxmlformats.org/markup-compatibility/2006" xmlns:aink="http://schemas.microsoft.com/office/drawing/2016/ink" xmlns:am3d="http://schemas.microsoft.com/office/drawing/2017/model3d" xmlns:o="urn:schemas-microsoft-com:office:office" xmlns:r="http://schemas.openxmlformats.org/officeDocument/2006/relationships" xmlns:m="http://schemas.openxmlformats.org/officeDocument/2006/math" xmlns:v="urn:schemas-microsoft-com:vml" xmlns:wp14="http://schemas.microsoft.com/office/word/2010/wordprocessingDrawing" xmlns:wp="http://schemas.openxmlformats.org/drawingml/2006/wordprocessingDrawing" xmlns:w10="urn:schemas-microsoft-com:office:word" xmlns:w="http://schemas.openxmlformats.org/wordprocessingml/2006/main" xmlns:w14="http://schemas.microsoft.com/office/word/2010/wordml" xmlns:w15="http://schemas.microsoft.com/office/word/2012/wordml" xmlns:w16cid="http://schemas.microsoft.com/office/word/2016/wordml/cid" xmlns:w16se="http://schemas.microsoft.com/office/word/2015/wordml/symex" xmlns:wpg="http://schemas.microsoft.com/office/word/2010/wordprocessingGroup" xmlns:wpi="http://schemas.microsoft.com/office/word/2010/wordprocessingInk" xmlns:wne="http://schemas.microsoft.com/office/word/2006/wordml" xmlns:wps="http://schemas.microsoft.com/office/word/2010/wordprocessingShape" mc:Ignorable="w14 w15 w16se w16cid wp14">
+  <w:p>
+    <w:pPr>
+      <w:pStyle w:val="Footer"/>
+    </w:pPr>
+  </w:p>
+</w:ftr>
 </file>
 
 <file path=word/footnotes.xml><?xml version="1.0" encoding="utf-8"?>
@@ -4870,7 +4902,23 @@
               <w:rFonts w:ascii="Calibri" w:eastAsia="Calibri" w:hAnsi="Calibri" w:cs="Calibri"/>
               <w:b/>
             </w:rPr>
-            <w:t>Sample Answers WS, WS10 and Ex 9&amp;10</w:t>
+            <w:t>Sample Answers WS</w:t>
+          </w:r>
+          <w:r>
+            <w:rPr>
+              <w:rFonts w:ascii="Calibri" w:eastAsia="Calibri" w:hAnsi="Calibri" w:cs="Calibri"/>
+              <w:b/>
+            </w:rPr>
+            <w:t>9</w:t>
+          </w:r>
+          <w:bookmarkStart w:id="1" w:name="_GoBack"/>
+          <w:bookmarkEnd w:id="1"/>
+          <w:r>
+            <w:rPr>
+              <w:rFonts w:ascii="Calibri" w:eastAsia="Calibri" w:hAnsi="Calibri" w:cs="Calibri"/>
+              <w:b/>
+            </w:rPr>
+            <w:t>, WS10 and Ex 9&amp;10</w:t>
           </w:r>
         </w:p>
       </w:tc>
@@ -4957,6 +5005,13 @@
               <w:b/>
             </w:rPr>
             <w:t>Sample Answers WS</w:t>
+          </w:r>
+          <w:r>
+            <w:rPr>
+              <w:rFonts w:ascii="Calibri" w:eastAsia="Calibri" w:hAnsi="Calibri" w:cs="Calibri"/>
+              <w:b/>
+            </w:rPr>
+            <w:t>9</w:t>
           </w:r>
           <w:r>
             <w:rPr>
@@ -5068,6 +5123,16 @@
       <w:rPr>
         <w:color w:val="000000"/>
       </w:rPr>
+    </w:pPr>
+  </w:p>
+</w:hdr>
+</file>
+
+<file path=word/header3.xml><?xml version="1.0" encoding="utf-8"?>
+<w:hdr xmlns:wpc="http://schemas.microsoft.com/office/word/2010/wordprocessingCanvas" xmlns:cx="http://schemas.microsoft.com/office/drawing/2014/chartex" xmlns:cx1="http://schemas.microsoft.com/office/drawing/2015/9/8/chartex" xmlns:cx2="http://schemas.microsoft.com/office/drawing/2015/10/21/chartex" xmlns:cx3="http://schemas.microsoft.com/office/drawing/2016/5/9/chartex" xmlns:cx4="http://schemas.microsoft.com/office/drawing/2016/5/10/chartex" xmlns:cx5="http://schemas.microsoft.com/office/drawing/2016/5/11/chartex" xmlns:cx6="http://schemas.microsoft.com/office/drawing/2016/5/12/chartex" xmlns:cx7="http://schemas.microsoft.com/office/drawing/2016/5/13/chartex" xmlns:cx8="http://schemas.microsoft.com/office/drawing/2016/5/14/chartex" xmlns:mc="http://schemas.openxmlformats.org/markup-compatibility/2006" xmlns:aink="http://schemas.microsoft.com/office/drawing/2016/ink" xmlns:am3d="http://schemas.microsoft.com/office/drawing/2017/model3d" xmlns:o="urn:schemas-microsoft-com:office:office" xmlns:r="http://schemas.openxmlformats.org/officeDocument/2006/relationships" xmlns:m="http://schemas.openxmlformats.org/officeDocument/2006/math" xmlns:v="urn:schemas-microsoft-com:vml" xmlns:wp14="http://schemas.microsoft.com/office/word/2010/wordprocessingDrawing" xmlns:wp="http://schemas.openxmlformats.org/drawingml/2006/wordprocessingDrawing" xmlns:w10="urn:schemas-microsoft-com:office:word" xmlns:w="http://schemas.openxmlformats.org/wordprocessingml/2006/main" xmlns:w14="http://schemas.microsoft.com/office/word/2010/wordml" xmlns:w15="http://schemas.microsoft.com/office/word/2012/wordml" xmlns:w16cid="http://schemas.microsoft.com/office/word/2016/wordml/cid" xmlns:w16se="http://schemas.microsoft.com/office/word/2015/wordml/symex" xmlns:wpg="http://schemas.microsoft.com/office/word/2010/wordprocessingGroup" xmlns:wpi="http://schemas.microsoft.com/office/word/2010/wordprocessingInk" xmlns:wne="http://schemas.microsoft.com/office/word/2006/wordml" xmlns:wps="http://schemas.microsoft.com/office/word/2010/wordprocessingShape" mc:Ignorable="w14 w15 w16se w16cid wp14">
+  <w:p>
+    <w:pPr>
+      <w:pStyle w:val="Header"/>
     </w:pPr>
   </w:p>
 </w:hdr>

</xml_diff>